<commit_message>
Query restructure and writeup additions
</commit_message>
<xml_diff>
--- a/writeup/DRAFT_com3001_at00672.docx
+++ b/writeup/DRAFT_com3001_at00672.docx
@@ -2,6 +2,8 @@
 <file path=word/document.xml><?xml version="1.0" encoding="utf-8"?>
 <w:document xmlns:wpc="http://schemas.microsoft.com/office/word/2010/wordprocessingCanvas" xmlns:cx="http://schemas.microsoft.com/office/drawing/2014/chartex" xmlns:cx1="http://schemas.microsoft.com/office/drawing/2015/9/8/chartex" xmlns:cx2="http://schemas.microsoft.com/office/drawing/2015/10/21/chartex" xmlns:cx3="http://schemas.microsoft.com/office/drawing/2016/5/9/chartex" xmlns:cx4="http://schemas.microsoft.com/office/drawing/2016/5/10/chartex" xmlns:cx5="http://schemas.microsoft.com/office/drawing/2016/5/11/chartex" xmlns:cx6="http://schemas.microsoft.com/office/drawing/2016/5/12/chartex" xmlns:cx7="http://schemas.microsoft.com/office/drawing/2016/5/13/chartex" xmlns:cx8="http://schemas.microsoft.com/office/drawing/2016/5/14/chartex" xmlns:mc="http://schemas.openxmlformats.org/markup-compatibility/2006" xmlns:aink="http://schemas.microsoft.com/office/drawing/2016/ink" xmlns:am3d="http://schemas.microsoft.com/office/drawing/2017/model3d" xmlns:o="urn:schemas-microsoft-com:office:office" xmlns:r="http://schemas.openxmlformats.org/officeDocument/2006/relationships" xmlns:m="http://schemas.openxmlformats.org/officeDocument/2006/math" xmlns:v="urn:schemas-microsoft-com:vml" xmlns:wp14="http://schemas.microsoft.com/office/word/2010/wordprocessingDrawing" xmlns:wp="http://schemas.openxmlformats.org/drawingml/2006/wordprocessingDrawing" xmlns:w10="urn:schemas-microsoft-com:office:word" xmlns:w="http://schemas.openxmlformats.org/wordprocessingml/2006/main" xmlns:w14="http://schemas.microsoft.com/office/word/2010/wordml" xmlns:w15="http://schemas.microsoft.com/office/word/2012/wordml" xmlns:w16cid="http://schemas.microsoft.com/office/word/2016/wordml/cid" xmlns:w16se="http://schemas.microsoft.com/office/word/2015/wordml/symex" xmlns:wpg="http://schemas.microsoft.com/office/word/2010/wordprocessingGroup" xmlns:wpi="http://schemas.microsoft.com/office/word/2010/wordprocessingInk" xmlns:wne="http://schemas.microsoft.com/office/word/2006/wordml" xmlns:wps="http://schemas.microsoft.com/office/word/2010/wordprocessingShape" mc:Ignorable="w14 w15 w16se w16cid wp14">
   <w:body>
+    <w:bookmarkStart w:id="0" w:name="_GoBack" w:displacedByCustomXml="next"/>
+    <w:bookmarkEnd w:id="0" w:displacedByCustomXml="next"/>
     <w:sdt>
       <w:sdtPr>
         <w:id w:val="-1505198993"/>
@@ -10,6 +12,7 @@
           <w:docPartUnique/>
         </w:docPartObj>
       </w:sdtPr>
+      <w:sdtEndPr/>
       <w:sdtContent>
         <w:p/>
         <w:tbl>
@@ -44,6 +47,7 @@
                 <w:dataBinding w:prefixMappings="xmlns:ns0='http://schemas.openxmlformats.org/officeDocument/2006/extended-properties'" w:xpath="/ns0:Properties[1]/ns0:Company[1]" w:storeItemID="{6668398D-A668-4E3E-A5EB-62B293D839F1}"/>
                 <w:text/>
               </w:sdtPr>
+              <w:sdtEndPr/>
               <w:sdtContent>
                 <w:tc>
                   <w:tcPr>
@@ -97,6 +101,7 @@
                   <w:dataBinding w:prefixMappings="xmlns:ns0='http://schemas.openxmlformats.org/package/2006/metadata/core-properties' xmlns:ns1='http://purl.org/dc/elements/1.1/'" w:xpath="/ns0:coreProperties[1]/ns1:title[1]" w:storeItemID="{6C3C8BC8-F283-45AE-878A-BAB7291924A1}"/>
                   <w:text/>
                 </w:sdtPr>
+                <w:sdtEndPr/>
                 <w:sdtContent>
                   <w:p>
                     <w:pPr>
@@ -116,7 +121,16 @@
                         <w:sz w:val="56"/>
                         <w:szCs w:val="56"/>
                       </w:rPr>
-                      <w:t>Developing a Chatbot to Answer Questions Based on Wikipedia Articles</w:t>
+                      <w:t xml:space="preserve">Developing a Chatbot to Answer Wikipedia </w:t>
+                    </w:r>
+                    <w:r>
+                      <w:rPr>
+                        <w:rFonts w:asciiTheme="majorHAnsi" w:eastAsiaTheme="majorEastAsia" w:hAnsiTheme="majorHAnsi" w:cstheme="majorBidi"/>
+                        <w:color w:val="4472C4" w:themeColor="accent1"/>
+                        <w:sz w:val="56"/>
+                        <w:szCs w:val="56"/>
+                      </w:rPr>
+                      <w:t>Queries</w:t>
                     </w:r>
                   </w:p>
                 </w:sdtContent>
@@ -139,6 +153,7 @@
                 <w:dataBinding w:prefixMappings="xmlns:ns0='http://schemas.openxmlformats.org/package/2006/metadata/core-properties' xmlns:ns1='http://purl.org/dc/elements/1.1/'" w:xpath="/ns0:coreProperties[1]/ns1:subject[1]" w:storeItemID="{6C3C8BC8-F283-45AE-878A-BAB7291924A1}"/>
                 <w:text/>
               </w:sdtPr>
+              <w:sdtEndPr/>
               <w:sdtContent>
                 <w:tc>
                   <w:tcPr>
@@ -207,6 +222,7 @@
                   <w:dataBinding w:prefixMappings="xmlns:ns0='http://schemas.openxmlformats.org/package/2006/metadata/core-properties' xmlns:ns1='http://purl.org/dc/elements/1.1/'" w:xpath="/ns0:coreProperties[1]/ns1:creator[1]" w:storeItemID="{6C3C8BC8-F283-45AE-878A-BAB7291924A1}"/>
                   <w:text/>
                 </w:sdtPr>
+                <w:sdtEndPr/>
                 <w:sdtContent>
                   <w:p>
                     <w:pPr>
@@ -268,7 +284,7 @@
                     <w:sz w:val="28"/>
                     <w:szCs w:val="28"/>
                   </w:rPr>
-                  <w:t>11 February 2020</w:t>
+                  <w:t>13 February 2020</w:t>
                 </w:r>
                 <w:r>
                   <w:rPr>
@@ -306,12 +322,12 @@
         </w:numPr>
         <w:ind w:left="432" w:hanging="432"/>
       </w:pPr>
-      <w:bookmarkStart w:id="0" w:name="_Toc32263577"/>
+      <w:bookmarkStart w:id="1" w:name="_Toc32263577"/>
       <w:r>
         <w:lastRenderedPageBreak/>
         <w:t>Declaration of Originality</w:t>
       </w:r>
-      <w:bookmarkEnd w:id="0"/>
+      <w:bookmarkEnd w:id="1"/>
     </w:p>
     <w:p>
       <w:r>
@@ -380,12 +396,11 @@
           <w:numId w:val="0"/>
         </w:numPr>
       </w:pPr>
-      <w:bookmarkStart w:id="1" w:name="_Toc32263578"/>
-      <w:r>
-        <w:lastRenderedPageBreak/>
+      <w:bookmarkStart w:id="2" w:name="_Toc32263578"/>
+      <w:r>
         <w:t>Acknowledgments</w:t>
       </w:r>
-      <w:bookmarkEnd w:id="1"/>
+      <w:bookmarkEnd w:id="2"/>
     </w:p>
     <w:p/>
     <w:p>
@@ -409,11 +424,11 @@
         </w:numPr>
         <w:ind w:left="432" w:hanging="432"/>
       </w:pPr>
-      <w:bookmarkStart w:id="2" w:name="_Toc32263579"/>
+      <w:bookmarkStart w:id="3" w:name="_Toc32263579"/>
       <w:r>
         <w:t>Abstract</w:t>
       </w:r>
-      <w:bookmarkEnd w:id="2"/>
+      <w:bookmarkEnd w:id="3"/>
     </w:p>
     <w:p/>
     <w:p>
@@ -3634,12 +3649,11 @@
           <w:numId w:val="0"/>
         </w:numPr>
       </w:pPr>
-      <w:bookmarkStart w:id="3" w:name="_Toc32263580"/>
-      <w:r>
-        <w:lastRenderedPageBreak/>
+      <w:bookmarkStart w:id="4" w:name="_Toc32263580"/>
+      <w:r>
         <w:t>List of Figures</w:t>
       </w:r>
-      <w:bookmarkEnd w:id="3"/>
+      <w:bookmarkEnd w:id="4"/>
     </w:p>
     <w:p>
       <w:pPr>
@@ -3809,12 +3823,11 @@
         </w:numPr>
         <w:ind w:left="432" w:hanging="432"/>
       </w:pPr>
-      <w:bookmarkStart w:id="4" w:name="_Toc32263581"/>
-      <w:r>
-        <w:lastRenderedPageBreak/>
+      <w:bookmarkStart w:id="5" w:name="_Toc32263581"/>
+      <w:r>
         <w:t>List of Tables</w:t>
       </w:r>
-      <w:bookmarkEnd w:id="4"/>
+      <w:bookmarkEnd w:id="5"/>
     </w:p>
     <w:p/>
     <w:p/>
@@ -3840,12 +3853,11 @@
         </w:numPr>
         <w:ind w:left="432" w:hanging="432"/>
       </w:pPr>
-      <w:bookmarkStart w:id="5" w:name="_Toc32263582"/>
-      <w:r>
-        <w:lastRenderedPageBreak/>
+      <w:bookmarkStart w:id="6" w:name="_Toc32263582"/>
+      <w:r>
         <w:t>Glossary</w:t>
       </w:r>
-      <w:bookmarkEnd w:id="5"/>
+      <w:bookmarkEnd w:id="6"/>
     </w:p>
     <w:p>
       <w:pPr>
@@ -3868,13 +3880,23 @@
           <w:numId w:val="0"/>
         </w:numPr>
       </w:pPr>
-      <w:bookmarkStart w:id="6" w:name="_Toc32263583"/>
-      <w:r>
-        <w:lastRenderedPageBreak/>
+      <w:bookmarkStart w:id="7" w:name="_Toc32263583"/>
+      <w:r>
         <w:t>Abbreviations</w:t>
       </w:r>
-      <w:bookmarkEnd w:id="6"/>
+      <w:bookmarkEnd w:id="7"/>
     </w:p>
+    <w:p>
+      <w:r>
+        <w:t>HCI</w:t>
+      </w:r>
+    </w:p>
+    <w:p>
+      <w:r>
+        <w:t>IoT</w:t>
+      </w:r>
+    </w:p>
+    <w:p/>
     <w:p>
       <w:r>
         <w:br w:type="page"/>
@@ -3889,11 +3911,11 @@
           <w:numId w:val="17"/>
         </w:numPr>
       </w:pPr>
-      <w:bookmarkStart w:id="7" w:name="_Toc32263584"/>
+      <w:bookmarkStart w:id="8" w:name="_Toc32263584"/>
       <w:r>
         <w:t>Introduction</w:t>
       </w:r>
-      <w:bookmarkEnd w:id="7"/>
+      <w:bookmarkEnd w:id="8"/>
     </w:p>
     <w:p/>
     <w:p>
@@ -3904,20 +3926,9 @@
           <w:szCs w:val="32"/>
         </w:rPr>
       </w:pPr>
-      <w:bookmarkStart w:id="8" w:name="_Toc32263585"/>
+      <w:bookmarkStart w:id="9" w:name="_Toc32263585"/>
       <w:r>
         <w:t>Overview</w:t>
-      </w:r>
-      <w:bookmarkEnd w:id="8"/>
-    </w:p>
-    <w:p/>
-    <w:p>
-      <w:pPr>
-        <w:pStyle w:val="Heading2"/>
-      </w:pPr>
-      <w:bookmarkStart w:id="9" w:name="_Toc32263586"/>
-      <w:r>
-        <w:t>Objectives</w:t>
       </w:r>
       <w:bookmarkEnd w:id="9"/>
     </w:p>
@@ -3926,11 +3937,22 @@
       <w:pPr>
         <w:pStyle w:val="Heading2"/>
       </w:pPr>
-      <w:bookmarkStart w:id="10" w:name="_Toc32263587"/>
+      <w:bookmarkStart w:id="10" w:name="_Toc32263586"/>
+      <w:r>
+        <w:t>Objectives</w:t>
+      </w:r>
+      <w:bookmarkEnd w:id="10"/>
+    </w:p>
+    <w:p/>
+    <w:p>
+      <w:pPr>
+        <w:pStyle w:val="Heading2"/>
+      </w:pPr>
+      <w:bookmarkStart w:id="11" w:name="_Toc32263587"/>
       <w:r>
         <w:t>Report Structure</w:t>
       </w:r>
-      <w:bookmarkEnd w:id="10"/>
+      <w:bookmarkEnd w:id="11"/>
     </w:p>
     <w:p/>
     <w:p/>
@@ -3950,36 +3972,28 @@
       <w:pPr>
         <w:pStyle w:val="Heading1"/>
       </w:pPr>
-      <w:bookmarkStart w:id="11" w:name="_Toc32263588"/>
-      <w:r>
-        <w:lastRenderedPageBreak/>
+      <w:bookmarkStart w:id="12" w:name="_Toc32263588"/>
+      <w:r>
         <w:t>Literature Review</w:t>
       </w:r>
-      <w:bookmarkEnd w:id="11"/>
+      <w:bookmarkEnd w:id="12"/>
     </w:p>
     <w:p>
       <w:r>
-        <w:t xml:space="preserve">In the past decade, conversational chatbots have seen a surge in popularity. The virtual assistant, such as Google Assistant and </w:t>
-      </w:r>
-      <w:proofErr w:type="gramStart"/>
-      <w:r>
-        <w:t>Amazon</w:t>
+        <w:t>In the past decade, conversational chatbots have seen a surge in popularity. The virtual assistant, such as Google Assistant and Amazon</w:t>
       </w:r>
       <w:r>
         <w:t xml:space="preserve"> </w:t>
       </w:r>
       <w:r>
-        <w:t xml:space="preserve"> Alexa</w:t>
-      </w:r>
-      <w:proofErr w:type="gramEnd"/>
-      <w:r>
-        <w:t>, are now entering our homes with Internet of Things devices. In 2017, Google Assistant was installed on over 400 million devices</w:t>
+        <w:t xml:space="preserve"> Alexa, are now entering our homes with Internet of Things devices. In 2017, Google Assistant was installed on over 400 million devices</w:t>
       </w:r>
       <w:sdt>
         <w:sdtPr>
           <w:id w:val="-2077121809"/>
           <w:citation/>
         </w:sdtPr>
+        <w:sdtEndPr/>
         <w:sdtContent>
           <w:r>
             <w:fldChar w:fldCharType="begin"/>
@@ -4015,11 +4029,11 @@
       <w:pPr>
         <w:pStyle w:val="Heading2"/>
       </w:pPr>
-      <w:bookmarkStart w:id="12" w:name="_Toc32263589"/>
+      <w:bookmarkStart w:id="13" w:name="_Toc32263589"/>
       <w:r>
         <w:t>Chatbots</w:t>
       </w:r>
-      <w:bookmarkEnd w:id="12"/>
+      <w:bookmarkEnd w:id="13"/>
     </w:p>
     <w:p>
       <w:r>
@@ -4030,6 +4044,7 @@
           <w:id w:val="-861897493"/>
           <w:citation/>
         </w:sdtPr>
+        <w:sdtEndPr/>
         <w:sdtContent>
           <w:r>
             <w:fldChar w:fldCharType="begin"/>
@@ -4070,6 +4085,7 @@
           <w:id w:val="827796890"/>
           <w:citation/>
         </w:sdtPr>
+        <w:sdtEndPr/>
         <w:sdtContent>
           <w:r>
             <w:fldChar w:fldCharType="begin"/>
@@ -4105,6 +4121,7 @@
           <w:id w:val="321319466"/>
           <w:citation/>
         </w:sdtPr>
+        <w:sdtEndPr/>
         <w:sdtContent>
           <w:r>
             <w:fldChar w:fldCharType="begin"/>
@@ -4166,6 +4183,7 @@
           <w:id w:val="-1972583862"/>
           <w:citation/>
         </w:sdtPr>
+        <w:sdtEndPr/>
         <w:sdtContent>
           <w:r>
             <w:fldChar w:fldCharType="begin"/>
@@ -4227,15 +4245,7 @@
         <w:t xml:space="preserve">well a machine </w:t>
       </w:r>
       <w:r>
-        <w:t xml:space="preserve">can mimic human responses. Although the prize itself was met with some criticism, </w:t>
-      </w:r>
-      <w:proofErr w:type="spellStart"/>
-      <w:r>
-        <w:t>Shieber</w:t>
-      </w:r>
-      <w:proofErr w:type="spellEnd"/>
-      <w:r>
-        <w:t xml:space="preserve"> </w:t>
+        <w:t xml:space="preserve">can mimic human responses. Although the prize itself was met with some criticism, Shieber </w:t>
       </w:r>
       <w:r>
         <w:t>critiques that the goal of the Turing Test is lost on the competition</w:t>
@@ -4245,6 +4255,7 @@
           <w:id w:val="801657732"/>
           <w:citation/>
         </w:sdtPr>
+        <w:sdtEndPr/>
         <w:sdtContent>
           <w:r>
             <w:fldChar w:fldCharType="begin"/>
@@ -4283,22 +4294,400 @@
       </w:r>
     </w:p>
     <w:p>
-      <w:pPr>
-        <w:pStyle w:val="ListParagraph"/>
-        <w:numPr>
-          <w:ilvl w:val="0"/>
-          <w:numId w:val="21"/>
-        </w:numPr>
-      </w:pPr>
-      <w:r>
-        <w:t>Google Assistant</w:t>
+      <w:r>
+        <w:t>Intelligent virtual assistants</w:t>
+      </w:r>
+      <w:r>
+        <w:t xml:space="preserve"> (IVA) are </w:t>
+      </w:r>
+      <w:r>
+        <w:t xml:space="preserve">conversation agents that </w:t>
+      </w:r>
+      <w:r>
+        <w:t>allow users to interact with services and Internet of Things (IoT) devices</w:t>
+      </w:r>
+      <w:sdt>
+        <w:sdtPr>
+          <w:id w:val="1295485973"/>
+          <w:citation/>
+        </w:sdtPr>
+        <w:sdtEndPr/>
+        <w:sdtContent>
+          <w:r>
+            <w:fldChar w:fldCharType="begin"/>
+          </w:r>
+          <w:r>
+            <w:instrText xml:space="preserve"> CITATION Chu18 \l 2057 </w:instrText>
+          </w:r>
+          <w:r>
+            <w:fldChar w:fldCharType="separate"/>
+          </w:r>
+          <w:r>
+            <w:rPr>
+              <w:noProof/>
+            </w:rPr>
+            <w:t xml:space="preserve"> </w:t>
+          </w:r>
+          <w:r>
+            <w:rPr>
+              <w:noProof/>
+            </w:rPr>
+            <w:t>[6]</w:t>
+          </w:r>
+          <w:r>
+            <w:fldChar w:fldCharType="end"/>
+          </w:r>
+        </w:sdtContent>
+      </w:sdt>
+      <w:r>
+        <w:t xml:space="preserve">. </w:t>
+      </w:r>
+      <w:r>
+        <w:t>IVAs are ubiquitous in modern life, with most smartphones pre-equipped with a virtual assistant such as Google Assistant or Apple Siri.</w:t>
+      </w:r>
+      <w:r>
+        <w:t xml:space="preserve"> In many ways, IVAs </w:t>
+      </w:r>
+      <w:r>
+        <w:t>incorporate</w:t>
+      </w:r>
+      <w:r>
+        <w:t xml:space="preserve"> many functions of chatbots</w:t>
+      </w:r>
+      <w:r>
+        <w:t xml:space="preserve">, as well as providing additional features such as voice </w:t>
+      </w:r>
+      <w:r>
+        <w:t xml:space="preserve">input and </w:t>
+      </w:r>
+      <w:r>
+        <w:t>communication</w:t>
+      </w:r>
+      <w:r>
+        <w:t xml:space="preserve"> with </w:t>
+      </w:r>
+      <w:r>
+        <w:t xml:space="preserve">IoT </w:t>
+      </w:r>
+      <w:r>
+        <w:t>“smart devices”.</w:t>
+      </w:r>
+      <w:r>
+        <w:t xml:space="preserve"> ---</w:t>
       </w:r>
     </w:p>
     <w:p>
       <w:r>
-        <w:t>Chatbots are ubiquitous in modern life, with most modern smartphones pre-equipped with a virtual assistant such as Google Assistant or Apple Siri.</w:t>
+        <w:t>Industries are seeing a growing trend in</w:t>
+      </w:r>
+      <w:r>
+        <w:t xml:space="preserve"> chatbot integration in their business. </w:t>
+      </w:r>
+      <w:r>
+        <w:t>Autodesk integrated IBM’s Watson Assistant</w:t>
+      </w:r>
+      <w:sdt>
+        <w:sdtPr>
+          <w:id w:val="1969316632"/>
+          <w:citation/>
+        </w:sdtPr>
+        <w:sdtEndPr/>
+        <w:sdtContent>
+          <w:r>
+            <w:fldChar w:fldCharType="begin"/>
+          </w:r>
+          <w:r>
+            <w:instrText xml:space="preserve"> CITATION IBM17 \l 2057 </w:instrText>
+          </w:r>
+          <w:r>
+            <w:fldChar w:fldCharType="separate"/>
+          </w:r>
+          <w:r>
+            <w:rPr>
+              <w:noProof/>
+            </w:rPr>
+            <w:t xml:space="preserve"> </w:t>
+          </w:r>
+          <w:r>
+            <w:rPr>
+              <w:noProof/>
+            </w:rPr>
+            <w:t>[7]</w:t>
+          </w:r>
+          <w:r>
+            <w:fldChar w:fldCharType="end"/>
+          </w:r>
+        </w:sdtContent>
+      </w:sdt>
+      <w:r>
+        <w:t xml:space="preserve"> to process 100,000 user support conversations, reducing </w:t>
+      </w:r>
+      <w:r>
+        <w:t>the resolution time of enquiries from 38 hours to 5.4 minutes</w:t>
+      </w:r>
+      <w:sdt>
+        <w:sdtPr>
+          <w:id w:val="-1054386537"/>
+          <w:citation/>
+        </w:sdtPr>
+        <w:sdtEndPr/>
+        <w:sdtContent>
+          <w:r>
+            <w:fldChar w:fldCharType="begin"/>
+          </w:r>
+          <w:r>
+            <w:instrText xml:space="preserve"> CITATION Chr17 \l 2057 </w:instrText>
+          </w:r>
+          <w:r>
+            <w:fldChar w:fldCharType="separate"/>
+          </w:r>
+          <w:r>
+            <w:rPr>
+              <w:noProof/>
+            </w:rPr>
+            <w:t xml:space="preserve"> </w:t>
+          </w:r>
+          <w:r>
+            <w:rPr>
+              <w:noProof/>
+            </w:rPr>
+            <w:t>[8]</w:t>
+          </w:r>
+          <w:r>
+            <w:fldChar w:fldCharType="end"/>
+          </w:r>
+        </w:sdtContent>
+      </w:sdt>
+      <w:r>
+        <w:t>. Many technolog</w:t>
+      </w:r>
+      <w:r>
+        <w:t>y companies</w:t>
+      </w:r>
+      <w:r>
+        <w:t xml:space="preserve"> offer AI cloud services</w:t>
+      </w:r>
+      <w:r>
+        <w:t>, many of which allow the integration of chatbots</w:t>
+      </w:r>
+      <w:r>
+        <w:t xml:space="preserve"> including </w:t>
+      </w:r>
+      <w:r>
+        <w:t>Watson Assistant</w:t>
+      </w:r>
+      <w:sdt>
+        <w:sdtPr>
+          <w:id w:val="-579364813"/>
+          <w:citation/>
+        </w:sdtPr>
+        <w:sdtEndPr/>
+        <w:sdtContent>
+          <w:r>
+            <w:fldChar w:fldCharType="begin"/>
+          </w:r>
+          <w:r>
+            <w:instrText xml:space="preserve"> CITATION IBM17 \l 2057 </w:instrText>
+          </w:r>
+          <w:r>
+            <w:fldChar w:fldCharType="separate"/>
+          </w:r>
+          <w:r>
+            <w:rPr>
+              <w:noProof/>
+            </w:rPr>
+            <w:t xml:space="preserve"> </w:t>
+          </w:r>
+          <w:r>
+            <w:rPr>
+              <w:noProof/>
+            </w:rPr>
+            <w:t>[7]</w:t>
+          </w:r>
+          <w:r>
+            <w:fldChar w:fldCharType="end"/>
+          </w:r>
+        </w:sdtContent>
+      </w:sdt>
+      <w:r>
+        <w:t xml:space="preserve"> and </w:t>
+      </w:r>
+      <w:r>
+        <w:t>Microsoft Azure Bot Service</w:t>
+      </w:r>
+      <w:sdt>
+        <w:sdtPr>
+          <w:id w:val="951053020"/>
+          <w:citation/>
+        </w:sdtPr>
+        <w:sdtEndPr/>
+        <w:sdtContent>
+          <w:r>
+            <w:fldChar w:fldCharType="begin"/>
+          </w:r>
+          <w:r>
+            <w:instrText xml:space="preserve"> CITATION Mic20 \l 2057 </w:instrText>
+          </w:r>
+          <w:r>
+            <w:fldChar w:fldCharType="separate"/>
+          </w:r>
+          <w:r>
+            <w:rPr>
+              <w:noProof/>
+            </w:rPr>
+            <w:t xml:space="preserve"> </w:t>
+          </w:r>
+          <w:r>
+            <w:rPr>
+              <w:noProof/>
+            </w:rPr>
+            <w:t>[9]</w:t>
+          </w:r>
+          <w:r>
+            <w:fldChar w:fldCharType="end"/>
+          </w:r>
+        </w:sdtContent>
+      </w:sdt>
+      <w:r>
+        <w:t>.</w:t>
+      </w:r>
+      <w:r>
+        <w:t xml:space="preserve"> </w:t>
+      </w:r>
+      <w:r>
+        <w:t xml:space="preserve">The next section will explore and discuss </w:t>
+      </w:r>
+      <w:r>
+        <w:t>techniques for implementing chatbots</w:t>
+      </w:r>
+      <w:r>
+        <w:t xml:space="preserve"> </w:t>
+      </w:r>
+      <w:r>
+        <w:t>and explore technologies that can be used.</w:t>
       </w:r>
     </w:p>
+    <w:p>
+      <w:pPr>
+        <w:pStyle w:val="Heading2"/>
+      </w:pPr>
+      <w:r>
+        <w:t>Chatbot Models</w:t>
+      </w:r>
+    </w:p>
+    <w:p>
+      <w:r>
+        <w:t>A chatbot usually consists of three</w:t>
+      </w:r>
+      <w:r>
+        <w:t xml:space="preserve"> key components – natural language processing (NLP), </w:t>
+      </w:r>
+      <w:r>
+        <w:t xml:space="preserve"> </w:t>
+      </w:r>
+      <w:r>
+        <w:t xml:space="preserve">Generating a response given the context of a conversation is one of the fundamentals of a chatbot system. </w:t>
+      </w:r>
+      <w:r>
+        <w:t xml:space="preserve">These models are usually </w:t>
+      </w:r>
+      <w:r>
+        <w:t>rule-based or learning-based</w:t>
+      </w:r>
+      <w:sdt>
+        <w:sdtPr>
+          <w:id w:val="-323349347"/>
+          <w:citation/>
+        </w:sdtPr>
+        <w:sdtEndPr/>
+        <w:sdtContent>
+          <w:r>
+            <w:fldChar w:fldCharType="begin"/>
+          </w:r>
+          <w:r>
+            <w:instrText xml:space="preserve"> CITATION Wan13 \l 2057 </w:instrText>
+          </w:r>
+          <w:r>
+            <w:fldChar w:fldCharType="separate"/>
+          </w:r>
+          <w:r>
+            <w:rPr>
+              <w:noProof/>
+            </w:rPr>
+            <w:t xml:space="preserve"> </w:t>
+          </w:r>
+          <w:r>
+            <w:rPr>
+              <w:noProof/>
+            </w:rPr>
+            <w:t>[7]</w:t>
+          </w:r>
+          <w:r>
+            <w:fldChar w:fldCharType="end"/>
+          </w:r>
+        </w:sdtContent>
+      </w:sdt>
+      <w:r>
+        <w:t>, and have their advantages and challenges which will be explored in this section.</w:t>
+      </w:r>
+    </w:p>
+    <w:p>
+      <w:r>
+        <w:t xml:space="preserve">A rule-based model uses </w:t>
+      </w:r>
+      <w:r>
+        <w:t>pre-</w:t>
+      </w:r>
+      <w:r>
+        <w:t xml:space="preserve">defined patterns in order to match </w:t>
+      </w:r>
+      <w:r>
+        <w:t>an input to a response</w:t>
+      </w:r>
+      <w:r>
+        <w:t xml:space="preserve">. This is seen in ALICE, which uses AIML to construct </w:t>
+      </w:r>
+      <w:r>
+        <w:t>stimulus-response pairs</w:t>
+      </w:r>
+      <w:sdt>
+        <w:sdtPr>
+          <w:id w:val="-1026708697"/>
+          <w:citation/>
+        </w:sdtPr>
+        <w:sdtEndPr/>
+        <w:sdtContent>
+          <w:r>
+            <w:fldChar w:fldCharType="begin"/>
+          </w:r>
+          <w:r>
+            <w:instrText xml:space="preserve"> CITATION Wal09 \l 2057 </w:instrText>
+          </w:r>
+          <w:r>
+            <w:fldChar w:fldCharType="separate"/>
+          </w:r>
+          <w:r>
+            <w:rPr>
+              <w:noProof/>
+            </w:rPr>
+            <w:t xml:space="preserve"> </w:t>
+          </w:r>
+          <w:r>
+            <w:rPr>
+              <w:noProof/>
+            </w:rPr>
+            <w:t>[4]</w:t>
+          </w:r>
+          <w:r>
+            <w:fldChar w:fldCharType="end"/>
+          </w:r>
+        </w:sdtContent>
+      </w:sdt>
+      <w:r>
+        <w:t xml:space="preserve">. </w:t>
+      </w:r>
+    </w:p>
+    <w:p/>
     <w:p>
       <w:pPr>
         <w:pStyle w:val="ListParagraph"/>
@@ -4308,21 +4697,71 @@
         </w:numPr>
       </w:pPr>
       <w:r>
-        <w:t>Specific use</w:t>
-      </w:r>
-      <w:r>
-        <w:t xml:space="preserve"> cases</w:t>
+        <w:t>Open/closed domain</w:t>
       </w:r>
     </w:p>
     <w:p>
       <w:pPr>
+        <w:pStyle w:val="ListParagraph"/>
+        <w:numPr>
+          <w:ilvl w:val="0"/>
+          <w:numId w:val="20"/>
+        </w:numPr>
+      </w:pPr>
+      <w:r>
+        <w:t>Generative/retrieval</w:t>
+      </w:r>
+    </w:p>
+    <w:p>
+      <w:pPr>
+        <w:pStyle w:val="ListParagraph"/>
+        <w:numPr>
+          <w:ilvl w:val="0"/>
+          <w:numId w:val="20"/>
+        </w:numPr>
+      </w:pPr>
+      <w:r>
+        <w:t>NLP</w:t>
+      </w:r>
+    </w:p>
+    <w:p>
+      <w:pPr>
+        <w:pStyle w:val="Heading3"/>
+      </w:pPr>
+      <w:r>
+        <w:t>Neural Networks</w:t>
+      </w:r>
+    </w:p>
+    <w:p>
+      <w:pPr>
+        <w:pStyle w:val="Heading3"/>
+      </w:pPr>
+      <w:r>
+        <w:t>Pattern Matching</w:t>
+      </w:r>
+    </w:p>
+    <w:p>
+      <w:pPr>
+        <w:pStyle w:val="ListParagraph"/>
+        <w:numPr>
+          <w:ilvl w:val="0"/>
+          <w:numId w:val="20"/>
+        </w:numPr>
+      </w:pPr>
+      <w:r>
+        <w:t>AIML and other technologies</w:t>
+      </w:r>
+    </w:p>
+    <w:p/>
+    <w:p>
+      <w:pPr>
         <w:pStyle w:val="Heading2"/>
       </w:pPr>
-      <w:bookmarkStart w:id="13" w:name="_Toc32263592"/>
+      <w:bookmarkStart w:id="14" w:name="_Toc32263592"/>
       <w:r>
         <w:t>Datasets</w:t>
       </w:r>
-      <w:bookmarkEnd w:id="13"/>
+      <w:bookmarkEnd w:id="14"/>
     </w:p>
     <w:p>
       <w:r>
@@ -4333,6 +4772,7 @@
           <w:id w:val="340134509"/>
           <w:citation/>
         </w:sdtPr>
+        <w:sdtEndPr/>
         <w:sdtContent>
           <w:r>
             <w:fldChar w:fldCharType="begin"/>
@@ -4353,7 +4793,7 @@
             <w:rPr>
               <w:noProof/>
             </w:rPr>
-            <w:t>[6]</w:t>
+            <w:t>[8]</w:t>
           </w:r>
           <w:r>
             <w:fldChar w:fldCharType="end"/>
@@ -4368,6 +4808,7 @@
           <w:id w:val="766659368"/>
           <w:citation/>
         </w:sdtPr>
+        <w:sdtEndPr/>
         <w:sdtContent>
           <w:r>
             <w:fldChar w:fldCharType="begin"/>
@@ -4388,7 +4829,7 @@
             <w:rPr>
               <w:noProof/>
             </w:rPr>
-            <w:t>[6]</w:t>
+            <w:t>[8]</w:t>
           </w:r>
           <w:r>
             <w:fldChar w:fldCharType="end"/>
@@ -4419,6 +4860,7 @@
           <w:id w:val="-1367130943"/>
           <w:citation/>
         </w:sdtPr>
+        <w:sdtEndPr/>
         <w:sdtContent>
           <w:r>
             <w:fldChar w:fldCharType="begin"/>
@@ -4439,7 +4881,7 @@
             <w:rPr>
               <w:noProof/>
             </w:rPr>
-            <w:t>[7]</w:t>
+            <w:t>[9]</w:t>
           </w:r>
           <w:r>
             <w:fldChar w:fldCharType="end"/>
@@ -4454,6 +4896,7 @@
           <w:id w:val="967788498"/>
           <w:citation/>
         </w:sdtPr>
+        <w:sdtEndPr/>
         <w:sdtContent>
           <w:r>
             <w:fldChar w:fldCharType="begin"/>
@@ -4474,7 +4917,7 @@
             <w:rPr>
               <w:noProof/>
             </w:rPr>
-            <w:t>[8]</w:t>
+            <w:t>[10]</w:t>
           </w:r>
           <w:r>
             <w:fldChar w:fldCharType="end"/>
@@ -4494,7 +4937,6 @@
     </w:p>
     <w:p>
       <w:r>
-        <w:lastRenderedPageBreak/>
         <w:t>In terms of knowledge bases that lend themselves to the question and answer format, Wikipedia is the world’s largest collaboratively edited source of encyclopaedic knowledge</w:t>
       </w:r>
       <w:sdt>
@@ -4502,6 +4944,7 @@
           <w:id w:val="-189615624"/>
           <w:citation/>
         </w:sdtPr>
+        <w:sdtEndPr/>
         <w:sdtContent>
           <w:r>
             <w:fldChar w:fldCharType="begin"/>
@@ -4522,7 +4965,7 @@
             <w:rPr>
               <w:noProof/>
             </w:rPr>
-            <w:t>[9]</w:t>
+            <w:t>[11]</w:t>
           </w:r>
           <w:r>
             <w:fldChar w:fldCharType="end"/>
@@ -4537,6 +4980,7 @@
           <w:id w:val="1088040400"/>
           <w:citation/>
         </w:sdtPr>
+        <w:sdtEndPr/>
         <w:sdtContent>
           <w:r>
             <w:fldChar w:fldCharType="begin"/>
@@ -4551,7 +4995,7 @@
             <w:rPr>
               <w:noProof/>
             </w:rPr>
-            <w:t>[10]</w:t>
+            <w:t>[12]</w:t>
           </w:r>
           <w:r>
             <w:fldChar w:fldCharType="end"/>
@@ -4566,6 +5010,7 @@
           <w:id w:val="643636259"/>
           <w:citation/>
         </w:sdtPr>
+        <w:sdtEndPr/>
         <w:sdtContent>
           <w:r>
             <w:fldChar w:fldCharType="begin"/>
@@ -4586,7 +5031,7 @@
             <w:rPr>
               <w:noProof/>
             </w:rPr>
-            <w:t>[11]</w:t>
+            <w:t>[13]</w:t>
           </w:r>
           <w:r>
             <w:fldChar w:fldCharType="end"/>
@@ -4601,6 +5046,7 @@
           <w:id w:val="761263132"/>
           <w:citation/>
         </w:sdtPr>
+        <w:sdtEndPr/>
         <w:sdtContent>
           <w:r>
             <w:fldChar w:fldCharType="begin"/>
@@ -4615,7 +5061,7 @@
             <w:rPr>
               <w:noProof/>
             </w:rPr>
-            <w:t>[9]</w:t>
+            <w:t>[11]</w:t>
           </w:r>
           <w:r>
             <w:fldChar w:fldCharType="end"/>
@@ -4633,6 +5079,7 @@
           <w:id w:val="-1243711648"/>
           <w:citation/>
         </w:sdtPr>
+        <w:sdtEndPr/>
         <w:sdtContent>
           <w:r>
             <w:fldChar w:fldCharType="begin"/>
@@ -4653,7 +5100,7 @@
             <w:rPr>
               <w:noProof/>
             </w:rPr>
-            <w:t>[9]</w:t>
+            <w:t>[11]</w:t>
           </w:r>
           <w:r>
             <w:fldChar w:fldCharType="end"/>
@@ -4668,6 +5115,7 @@
           <w:id w:val="-1508516748"/>
           <w:citation/>
         </w:sdtPr>
+        <w:sdtEndPr/>
         <w:sdtContent>
           <w:r>
             <w:fldChar w:fldCharType="begin"/>
@@ -4682,7 +5130,7 @@
             <w:rPr>
               <w:noProof/>
             </w:rPr>
-            <w:t>[10]</w:t>
+            <w:t>[12]</w:t>
           </w:r>
           <w:r>
             <w:fldChar w:fldCharType="end"/>
@@ -4697,6 +5145,7 @@
           <w:id w:val="1011873574"/>
           <w:citation/>
         </w:sdtPr>
+        <w:sdtEndPr/>
         <w:sdtContent>
           <w:r>
             <w:fldChar w:fldCharType="begin"/>
@@ -4717,7 +5166,7 @@
             <w:rPr>
               <w:noProof/>
             </w:rPr>
-            <w:t>[12]</w:t>
+            <w:t>[14]</w:t>
           </w:r>
           <w:r>
             <w:fldChar w:fldCharType="end"/>
@@ -4737,6 +5186,7 @@
           <w:id w:val="-247741570"/>
           <w:citation/>
         </w:sdtPr>
+        <w:sdtEndPr/>
         <w:sdtContent>
           <w:r>
             <w:fldChar w:fldCharType="begin"/>
@@ -4757,7 +5207,7 @@
             <w:rPr>
               <w:noProof/>
             </w:rPr>
-            <w:t>[13]</w:t>
+            <w:t>[15]</w:t>
           </w:r>
           <w:r>
             <w:fldChar w:fldCharType="end"/>
@@ -4772,6 +5222,7 @@
           <w:id w:val="1665746493"/>
           <w:citation/>
         </w:sdtPr>
+        <w:sdtEndPr/>
         <w:sdtContent>
           <w:r>
             <w:fldChar w:fldCharType="begin"/>
@@ -4792,7 +5243,7 @@
             <w:rPr>
               <w:noProof/>
             </w:rPr>
-            <w:t>[14]</w:t>
+            <w:t>[16]</w:t>
           </w:r>
           <w:r>
             <w:fldChar w:fldCharType="end"/>
@@ -4860,31 +5311,18 @@
         <w:pStyle w:val="Caption"/>
         <w:jc w:val="center"/>
       </w:pPr>
-      <w:bookmarkStart w:id="14" w:name="_Toc32265715"/>
+      <w:bookmarkStart w:id="15" w:name="_Toc32265715"/>
       <w:r>
         <w:t xml:space="preserve">Figure </w:t>
       </w:r>
-      <w:r>
-        <w:fldChar w:fldCharType="begin"/>
-      </w:r>
-      <w:r>
-        <w:instrText xml:space="preserve"> SEQ Figure \* ARABIC </w:instrText>
-      </w:r>
-      <w:r>
-        <w:fldChar w:fldCharType="separate"/>
-      </w:r>
-      <w:r>
-        <w:rPr>
-          <w:noProof/>
-        </w:rPr>
-        <w:t>1</w:t>
-      </w:r>
-      <w:r>
-        <w:rPr>
-          <w:noProof/>
-        </w:rPr>
-        <w:fldChar w:fldCharType="end"/>
-      </w:r>
+      <w:fldSimple w:instr=" SEQ Figure \* ARABIC ">
+        <w:r>
+          <w:rPr>
+            <w:noProof/>
+          </w:rPr>
+          <w:t>1</w:t>
+        </w:r>
+      </w:fldSimple>
       <w:r>
         <w:t>: DBpedia</w:t>
       </w:r>
@@ -4902,6 +5340,7 @@
           <w:id w:val="-1327586031"/>
           <w:citation/>
         </w:sdtPr>
+        <w:sdtEndPr/>
         <w:sdtContent>
           <w:r>
             <w:rPr>
@@ -4931,7 +5370,7 @@
             <w:rPr>
               <w:noProof/>
             </w:rPr>
-            <w:t>[15]</w:t>
+            <w:t>[17]</w:t>
           </w:r>
           <w:r>
             <w:rPr>
@@ -4941,7 +5380,7 @@
           </w:r>
         </w:sdtContent>
       </w:sdt>
-      <w:bookmarkEnd w:id="14"/>
+      <w:bookmarkEnd w:id="15"/>
     </w:p>
     <w:p>
       <w:r>
@@ -4952,6 +5391,7 @@
           <w:id w:val="1609540055"/>
           <w:citation/>
         </w:sdtPr>
+        <w:sdtEndPr/>
         <w:sdtContent>
           <w:r>
             <w:fldChar w:fldCharType="begin"/>
@@ -4966,7 +5406,7 @@
             <w:rPr>
               <w:noProof/>
             </w:rPr>
-            <w:t>[14]</w:t>
+            <w:t>[16]</w:t>
           </w:r>
           <w:r>
             <w:fldChar w:fldCharType="end"/>
@@ -4988,15 +5428,7 @@
         <w:t xml:space="preserve">Input: </w:t>
       </w:r>
       <w:r>
-        <w:t xml:space="preserve">Wikipedia pages are read from an external source, either from a Wikipedia dump, or using the </w:t>
-      </w:r>
-      <w:proofErr w:type="spellStart"/>
-      <w:r>
-        <w:t>MediaWiki</w:t>
-      </w:r>
-      <w:proofErr w:type="spellEnd"/>
-      <w:r>
-        <w:t xml:space="preserve"> API.</w:t>
+        <w:t>Wikipedia pages are read from an external source, either from a Wikipedia dump, or using the MediaWiki API.</w:t>
       </w:r>
     </w:p>
     <w:p>
@@ -5024,15 +5456,7 @@
         <w:t xml:space="preserve">Extraction: </w:t>
       </w:r>
       <w:r>
-        <w:t xml:space="preserve">The Abstract Syntax Tree of each page is forwarded to the extractors. There are many types of extractors, which will later be described, which extract data such as labels, images and </w:t>
-      </w:r>
-      <w:proofErr w:type="spellStart"/>
-      <w:r>
-        <w:t>infoboxes</w:t>
-      </w:r>
-      <w:proofErr w:type="spellEnd"/>
-      <w:r>
-        <w:t>. Each extractor takes an AST as input and yields a set of Resource Description Framework (RDF) statements. These are XML statements which describe properties and values of resources.</w:t>
+        <w:t>The Abstract Syntax Tree of each page is forwarded to the extractors. There are many types of extractors, which will later be described, which extract data such as labels, images and infoboxes. Each extractor takes an AST as input and yields a set of Resource Description Framework (RDF) statements. These are XML statements which describe properties and values of resources.</w:t>
       </w:r>
     </w:p>
     <w:p>
@@ -5058,7 +5482,6 @@
         <w:rPr>
           <w:noProof/>
         </w:rPr>
-        <w:lastRenderedPageBreak/>
         <w:drawing>
           <wp:inline distT="0" distB="0" distL="0" distR="0" wp14:anchorId="6866EAB1" wp14:editId="4F468129">
             <wp:extent cx="4826836" cy="2676525"/>
@@ -5101,31 +5524,18 @@
         <w:pStyle w:val="Caption"/>
         <w:jc w:val="center"/>
       </w:pPr>
-      <w:bookmarkStart w:id="15" w:name="_Toc32265716"/>
+      <w:bookmarkStart w:id="16" w:name="_Toc32265716"/>
       <w:r>
         <w:t xml:space="preserve">Figure </w:t>
       </w:r>
-      <w:r>
-        <w:fldChar w:fldCharType="begin"/>
-      </w:r>
-      <w:r>
-        <w:instrText xml:space="preserve"> SEQ Figure \* ARABIC </w:instrText>
-      </w:r>
-      <w:r>
-        <w:fldChar w:fldCharType="separate"/>
-      </w:r>
-      <w:r>
-        <w:rPr>
-          <w:noProof/>
-        </w:rPr>
-        <w:t>2</w:t>
-      </w:r>
-      <w:r>
-        <w:rPr>
-          <w:noProof/>
-        </w:rPr>
-        <w:fldChar w:fldCharType="end"/>
-      </w:r>
+      <w:fldSimple w:instr=" SEQ Figure \* ARABIC ">
+        <w:r>
+          <w:rPr>
+            <w:noProof/>
+          </w:rPr>
+          <w:t>2</w:t>
+        </w:r>
+      </w:fldSimple>
       <w:r>
         <w:t>: DBpedia extraction framework</w:t>
       </w:r>
@@ -5134,6 +5544,7 @@
           <w:id w:val="-1819106397"/>
           <w:citation/>
         </w:sdtPr>
+        <w:sdtEndPr/>
         <w:sdtContent>
           <w:r>
             <w:fldChar w:fldCharType="begin"/>
@@ -5154,14 +5565,14 @@
             <w:rPr>
               <w:noProof/>
             </w:rPr>
-            <w:t>[14]</w:t>
+            <w:t>[16]</w:t>
           </w:r>
           <w:r>
             <w:fldChar w:fldCharType="end"/>
           </w:r>
         </w:sdtContent>
       </w:sdt>
-      <w:bookmarkEnd w:id="15"/>
+      <w:bookmarkEnd w:id="16"/>
     </w:p>
     <w:p/>
     <w:p>
@@ -5192,11 +5603,11 @@
       <w:pPr>
         <w:pStyle w:val="Heading2"/>
       </w:pPr>
-      <w:bookmarkStart w:id="16" w:name="_Toc32263593"/>
+      <w:bookmarkStart w:id="17" w:name="_Toc32263593"/>
       <w:r>
         <w:t>Programming Languages</w:t>
       </w:r>
-      <w:bookmarkEnd w:id="16"/>
+      <w:bookmarkEnd w:id="17"/>
     </w:p>
     <w:p>
       <w:pPr>
@@ -5360,11 +5771,11 @@
       <w:pPr>
         <w:pStyle w:val="Heading2"/>
       </w:pPr>
-      <w:bookmarkStart w:id="17" w:name="_Toc32263594"/>
+      <w:bookmarkStart w:id="18" w:name="_Toc32263594"/>
       <w:r>
         <w:t>Existing Solutions</w:t>
       </w:r>
-      <w:bookmarkEnd w:id="17"/>
+      <w:bookmarkEnd w:id="18"/>
     </w:p>
     <w:p>
       <w:pPr>
@@ -5386,13 +5797,8 @@
           <w:numId w:val="1"/>
         </w:numPr>
       </w:pPr>
-      <w:proofErr w:type="spellStart"/>
-      <w:r>
-        <w:t>DBPedia</w:t>
-      </w:r>
-      <w:proofErr w:type="spellEnd"/>
-      <w:r>
-        <w:t xml:space="preserve"> chatbot</w:t>
+      <w:r>
+        <w:t>DBPedia chatbot</w:t>
       </w:r>
     </w:p>
     <w:p>
@@ -5409,14 +5815,6 @@
     </w:p>
     <w:p>
       <w:pPr>
-        <w:pStyle w:val="Heading2"/>
-      </w:pPr>
-      <w:r>
-        <w:t>Existing Research</w:t>
-      </w:r>
-    </w:p>
-    <w:p>
-      <w:pPr>
         <w:pStyle w:val="ListParagraph"/>
         <w:numPr>
           <w:ilvl w:val="0"/>
@@ -5424,6 +5822,26 @@
         </w:numPr>
       </w:pPr>
       <w:r>
+        <w:t>Mitsuku</w:t>
+      </w:r>
+    </w:p>
+    <w:p>
+      <w:pPr>
+        <w:pStyle w:val="Heading2"/>
+      </w:pPr>
+      <w:r>
+        <w:t>Related Works</w:t>
+      </w:r>
+    </w:p>
+    <w:p>
+      <w:pPr>
+        <w:pStyle w:val="ListParagraph"/>
+        <w:numPr>
+          <w:ilvl w:val="0"/>
+          <w:numId w:val="1"/>
+        </w:numPr>
+      </w:pPr>
+      <w:r>
         <w:t>AIML and SPARQL papers</w:t>
       </w:r>
     </w:p>
@@ -5432,12 +5850,11 @@
       <w:pPr>
         <w:pStyle w:val="Heading2"/>
       </w:pPr>
-      <w:bookmarkStart w:id="18" w:name="_Toc32263595"/>
-      <w:r>
-        <w:lastRenderedPageBreak/>
+      <w:bookmarkStart w:id="19" w:name="_Toc32263595"/>
+      <w:r>
         <w:t>Conclusion</w:t>
       </w:r>
-      <w:bookmarkEnd w:id="18"/>
+      <w:bookmarkEnd w:id="19"/>
     </w:p>
     <w:p>
       <w:pPr>
@@ -5456,12 +5873,11 @@
       <w:pPr>
         <w:pStyle w:val="Heading1"/>
       </w:pPr>
-      <w:bookmarkStart w:id="19" w:name="_Toc32263596"/>
-      <w:r>
-        <w:lastRenderedPageBreak/>
+      <w:bookmarkStart w:id="20" w:name="_Toc32263596"/>
+      <w:r>
         <w:t xml:space="preserve">System </w:t>
       </w:r>
-      <w:bookmarkEnd w:id="19"/>
+      <w:bookmarkEnd w:id="20"/>
       <w:r>
         <w:t>Analysis</w:t>
       </w:r>
@@ -5587,11 +6003,11 @@
       <w:pPr>
         <w:pStyle w:val="Heading2"/>
       </w:pPr>
-      <w:bookmarkStart w:id="20" w:name="_Toc32263597"/>
+      <w:bookmarkStart w:id="21" w:name="_Toc32263597"/>
       <w:r>
         <w:t>System Requirements</w:t>
       </w:r>
-      <w:bookmarkEnd w:id="20"/>
+      <w:bookmarkEnd w:id="21"/>
     </w:p>
     <w:p>
       <w:pPr>
@@ -5606,11 +6022,11 @@
       <w:pPr>
         <w:pStyle w:val="Heading3"/>
       </w:pPr>
-      <w:bookmarkStart w:id="21" w:name="_Toc32263599"/>
+      <w:bookmarkStart w:id="22" w:name="_Toc32263599"/>
       <w:r>
         <w:t>Functional Requirements</w:t>
       </w:r>
-      <w:bookmarkEnd w:id="21"/>
+      <w:bookmarkEnd w:id="22"/>
     </w:p>
     <w:p>
       <w:pPr>
@@ -5620,10 +6036,10 @@
           <w:numId w:val="1"/>
         </w:numPr>
       </w:pPr>
-      <w:bookmarkStart w:id="22" w:name="_6yfq39rizsu5" w:colFirst="0" w:colLast="0"/>
-      <w:bookmarkStart w:id="23" w:name="_m272u3ska787" w:colFirst="0" w:colLast="0"/>
-      <w:bookmarkEnd w:id="22"/>
+      <w:bookmarkStart w:id="23" w:name="_6yfq39rizsu5" w:colFirst="0" w:colLast="0"/>
+      <w:bookmarkStart w:id="24" w:name="_m272u3ska787" w:colFirst="0" w:colLast="0"/>
       <w:bookmarkEnd w:id="23"/>
+      <w:bookmarkEnd w:id="24"/>
       <w:r>
         <w:t>Intro</w:t>
       </w:r>
@@ -6642,15 +7058,14 @@
       <w:pPr>
         <w:pStyle w:val="Heading1"/>
       </w:pPr>
-      <w:bookmarkStart w:id="24" w:name="_Toc32263602"/>
-      <w:r>
-        <w:lastRenderedPageBreak/>
+      <w:bookmarkStart w:id="25" w:name="_Toc32263602"/>
+      <w:r>
         <w:t xml:space="preserve">System </w:t>
       </w:r>
       <w:r>
         <w:t>Design</w:t>
       </w:r>
-      <w:bookmarkEnd w:id="24"/>
+      <w:bookmarkEnd w:id="25"/>
     </w:p>
     <w:p>
       <w:r>
@@ -6661,11 +7076,11 @@
       <w:pPr>
         <w:pStyle w:val="Heading2"/>
       </w:pPr>
-      <w:bookmarkStart w:id="25" w:name="_Toc32263603"/>
+      <w:bookmarkStart w:id="26" w:name="_Toc32263603"/>
       <w:r>
         <w:t>Methodology</w:t>
       </w:r>
-      <w:bookmarkEnd w:id="25"/>
+      <w:bookmarkEnd w:id="26"/>
     </w:p>
     <w:p>
       <w:pPr>
@@ -6709,26 +7124,9 @@
       <w:pPr>
         <w:pStyle w:val="Heading1"/>
       </w:pPr>
-      <w:bookmarkStart w:id="26" w:name="_Toc32263604"/>
-      <w:r>
-        <w:lastRenderedPageBreak/>
+      <w:bookmarkStart w:id="27" w:name="_Toc32263604"/>
+      <w:r>
         <w:t>Implementation</w:t>
-      </w:r>
-      <w:bookmarkEnd w:id="26"/>
-    </w:p>
-    <w:p>
-      <w:r>
-        <w:br w:type="page"/>
-      </w:r>
-    </w:p>
-    <w:p>
-      <w:pPr>
-        <w:pStyle w:val="Heading1"/>
-      </w:pPr>
-      <w:bookmarkStart w:id="27" w:name="_Toc32263605"/>
-      <w:r>
-        <w:lastRenderedPageBreak/>
-        <w:t>Testing</w:t>
       </w:r>
       <w:bookmarkEnd w:id="27"/>
     </w:p>
@@ -6741,10 +7139,9 @@
       <w:pPr>
         <w:pStyle w:val="Heading1"/>
       </w:pPr>
-      <w:bookmarkStart w:id="28" w:name="_Toc32263606"/>
-      <w:r>
-        <w:lastRenderedPageBreak/>
-        <w:t>Project Evaluation</w:t>
+      <w:bookmarkStart w:id="28" w:name="_Toc32263605"/>
+      <w:r>
+        <w:t>Testing</w:t>
       </w:r>
       <w:bookmarkEnd w:id="28"/>
     </w:p>
@@ -6757,21 +7154,24 @@
       <w:pPr>
         <w:pStyle w:val="Heading1"/>
       </w:pPr>
-      <w:bookmarkStart w:id="29" w:name="_Toc32263607"/>
-      <w:r>
-        <w:lastRenderedPageBreak/>
-        <w:t>Conclusion</w:t>
+      <w:bookmarkStart w:id="29" w:name="_Toc32263606"/>
+      <w:r>
+        <w:t>Project Evaluation</w:t>
       </w:r>
       <w:bookmarkEnd w:id="29"/>
     </w:p>
-    <w:p/>
     <w:p>
-      <w:pPr>
-        <w:pStyle w:val="Heading2"/>
-      </w:pPr>
-      <w:bookmarkStart w:id="30" w:name="_Toc32263608"/>
-      <w:r>
-        <w:t>Overview</w:t>
+      <w:r>
+        <w:br w:type="page"/>
+      </w:r>
+    </w:p>
+    <w:p>
+      <w:pPr>
+        <w:pStyle w:val="Heading1"/>
+      </w:pPr>
+      <w:bookmarkStart w:id="30" w:name="_Toc32263607"/>
+      <w:r>
+        <w:t>Conclusion</w:t>
       </w:r>
       <w:bookmarkEnd w:id="30"/>
     </w:p>
@@ -6780,9 +7180,9 @@
       <w:pPr>
         <w:pStyle w:val="Heading2"/>
       </w:pPr>
-      <w:bookmarkStart w:id="31" w:name="_Toc32263609"/>
-      <w:r>
-        <w:t>Conclusions</w:t>
+      <w:bookmarkStart w:id="31" w:name="_Toc32263608"/>
+      <w:r>
+        <w:t>Overview</w:t>
       </w:r>
       <w:bookmarkEnd w:id="31"/>
     </w:p>
@@ -6791,9 +7191,9 @@
       <w:pPr>
         <w:pStyle w:val="Heading2"/>
       </w:pPr>
-      <w:bookmarkStart w:id="32" w:name="_Toc32263610"/>
-      <w:r>
-        <w:t>Future Work</w:t>
+      <w:bookmarkStart w:id="32" w:name="_Toc32263609"/>
+      <w:r>
+        <w:t>Conclusions</w:t>
       </w:r>
       <w:bookmarkEnd w:id="32"/>
     </w:p>
@@ -6802,33 +7202,37 @@
       <w:pPr>
         <w:pStyle w:val="Heading2"/>
       </w:pPr>
-      <w:bookmarkStart w:id="33" w:name="_Toc32263611"/>
-      <w:r>
-        <w:t>Final Statement</w:t>
+      <w:bookmarkStart w:id="33" w:name="_Toc32263610"/>
+      <w:r>
+        <w:t>Future Work</w:t>
       </w:r>
       <w:bookmarkEnd w:id="33"/>
-    </w:p>
-    <w:p>
-      <w:r>
-        <w:br w:type="page"/>
-      </w:r>
-    </w:p>
-    <w:p>
-      <w:pPr>
-        <w:pStyle w:val="Heading1"/>
-      </w:pPr>
-      <w:bookmarkStart w:id="34" w:name="_Toc32263612"/>
-      <w:r>
-        <w:lastRenderedPageBreak/>
-        <w:t>Ethics</w:t>
-      </w:r>
-      <w:bookmarkEnd w:id="34"/>
     </w:p>
     <w:p/>
     <w:p>
+      <w:pPr>
+        <w:pStyle w:val="Heading2"/>
+      </w:pPr>
+      <w:bookmarkStart w:id="34" w:name="_Toc32263611"/>
+      <w:r>
+        <w:t>Final Statement</w:t>
+      </w:r>
+      <w:bookmarkEnd w:id="34"/>
+    </w:p>
+    <w:p>
       <w:r>
         <w:br w:type="page"/>
       </w:r>
+    </w:p>
+    <w:p>
+      <w:pPr>
+        <w:pStyle w:val="Heading1"/>
+      </w:pPr>
+      <w:bookmarkStart w:id="35" w:name="_Toc32263612"/>
+      <w:r>
+        <w:t>Ethics</w:t>
+      </w:r>
+      <w:bookmarkEnd w:id="35"/>
     </w:p>
     <w:p/>
     <w:p>
@@ -6836,7 +7240,13 @@
         <w:br w:type="page"/>
       </w:r>
     </w:p>
-    <w:bookmarkStart w:id="35" w:name="_Toc32263613" w:displacedByCustomXml="next"/>
+    <w:p/>
+    <w:p>
+      <w:r>
+        <w:br w:type="page"/>
+      </w:r>
+    </w:p>
+    <w:bookmarkStart w:id="36" w:name="_Toc32263613" w:displacedByCustomXml="next"/>
     <w:sdt>
       <w:sdtPr>
         <w:rPr>
@@ -6851,6 +7261,7 @@
           <w:docPartUnique/>
         </w:docPartObj>
       </w:sdtPr>
+      <w:sdtEndPr/>
       <w:sdtContent>
         <w:p>
           <w:pPr>
@@ -6859,13 +7270,14 @@
           <w:r>
             <w:t>References</w:t>
           </w:r>
-          <w:bookmarkEnd w:id="35"/>
+          <w:bookmarkEnd w:id="36"/>
         </w:p>
         <w:sdt>
           <w:sdtPr>
             <w:id w:val="-573587230"/>
             <w:bibliography/>
           </w:sdtPr>
+          <w:sdtEndPr/>
           <w:sdtContent>
             <w:p>
               <w:pPr>
@@ -6901,7 +7313,7 @@
               </w:tblGrid>
               <w:tr>
                 <w:trPr>
-                  <w:divId w:val="1276906693"/>
+                  <w:divId w:val="1619488453"/>
                   <w:tblCellSpacing w:w="15" w:type="dxa"/>
                 </w:trPr>
                 <w:tc>
@@ -6949,7 +7361,7 @@
               </w:tr>
               <w:tr>
                 <w:trPr>
-                  <w:divId w:val="1276906693"/>
+                  <w:divId w:val="1619488453"/>
                   <w:tblCellSpacing w:w="15" w:type="dxa"/>
                 </w:trPr>
                 <w:tc>
@@ -7009,7 +7421,7 @@
               </w:tr>
               <w:tr>
                 <w:trPr>
-                  <w:divId w:val="1276906693"/>
+                  <w:divId w:val="1619488453"/>
                   <w:tblCellSpacing w:w="15" w:type="dxa"/>
                 </w:trPr>
                 <w:tc>
@@ -7055,7 +7467,7 @@
               </w:tr>
               <w:tr>
                 <w:trPr>
-                  <w:divId w:val="1276906693"/>
+                  <w:divId w:val="1619488453"/>
                   <w:tblCellSpacing w:w="15" w:type="dxa"/>
                 </w:trPr>
                 <w:tc>
@@ -7108,22 +7520,14 @@
                       <w:rPr>
                         <w:noProof/>
                       </w:rPr>
-                      <w:t xml:space="preserve">, Dordrecht, Springer, 2009, </w:t>
-                    </w:r>
-                    <w:bookmarkStart w:id="36" w:name="_GoBack"/>
-                    <w:bookmarkEnd w:id="36"/>
-                    <w:r>
-                      <w:rPr>
-                        <w:noProof/>
-                      </w:rPr>
-                      <w:t>pp. 181-210.</w:t>
+                      <w:t>, Dordrecht, Springer, 2009, pp. 181-210.</w:t>
                     </w:r>
                   </w:p>
                 </w:tc>
               </w:tr>
               <w:tr>
                 <w:trPr>
-                  <w:divId w:val="1276906693"/>
+                  <w:divId w:val="1619488453"/>
                   <w:tblCellSpacing w:w="15" w:type="dxa"/>
                 </w:trPr>
                 <w:tc>
@@ -7183,7 +7587,7 @@
               </w:tr>
               <w:tr>
                 <w:trPr>
-                  <w:divId w:val="1276906693"/>
+                  <w:divId w:val="1619488453"/>
                   <w:tblCellSpacing w:w="15" w:type="dxa"/>
                 </w:trPr>
                 <w:tc>
@@ -7222,14 +7626,28 @@
                       <w:rPr>
                         <w:noProof/>
                       </w:rPr>
-                      <w:t>V. Ilievski, “Building Advanced Dialogue Managers for Goal-Oriented Dialogue Systems,” 16 Mar 2018. [Online]. Available: https://arxiv.org/pdf/1806.00780.pdf. [Accessed 13 Nov 2019].</w:t>
+                      <w:t xml:space="preserve">H. Chung and S. Lee, “Intelligent virtual assistant knows your life,” </w:t>
+                    </w:r>
+                    <w:r>
+                      <w:rPr>
+                        <w:i/>
+                        <w:iCs/>
+                        <w:noProof/>
+                      </w:rPr>
+                      <w:t xml:space="preserve">arXiv preprint, </w:t>
+                    </w:r>
+                    <w:r>
+                      <w:rPr>
+                        <w:noProof/>
+                      </w:rPr>
+                      <w:t xml:space="preserve">vol. arXiv:1803.00466, 2018. </w:t>
                     </w:r>
                   </w:p>
                 </w:tc>
               </w:tr>
               <w:tr>
                 <w:trPr>
-                  <w:divId w:val="1276906693"/>
+                  <w:divId w:val="1619488453"/>
                   <w:tblCellSpacing w:w="15" w:type="dxa"/>
                 </w:trPr>
                 <w:tc>
@@ -7268,14 +7686,28 @@
                       <w:rPr>
                         <w:noProof/>
                       </w:rPr>
-                      <w:t>S. Kojouharov, “Ultimate Guide to Leveraging NLP &amp; Machine Learning for your Chatbot,” Chatbots Life, 18 Sep 2016. [Online]. Available: https://chatbotslife.com/ultimate-guide-to-leveraging-nlp-machine-learning-for-you-chatbot-531ff2dd870c. [Accessed 13 Nov 2019].</w:t>
+                      <w:t xml:space="preserve">H. Wang, Z. Lu, H. Li and E. Chen, “A dataset for research on short-text conversations,” in </w:t>
+                    </w:r>
+                    <w:r>
+                      <w:rPr>
+                        <w:i/>
+                        <w:iCs/>
+                        <w:noProof/>
+                      </w:rPr>
+                      <w:t>Proceedings of the 2013 Conference on Empirical Methods in Natural Language Processing</w:t>
+                    </w:r>
+                    <w:r>
+                      <w:rPr>
+                        <w:noProof/>
+                      </w:rPr>
+                      <w:t>, 2013, pp. 935-945.</w:t>
                     </w:r>
                   </w:p>
                 </w:tc>
               </w:tr>
               <w:tr>
                 <w:trPr>
-                  <w:divId w:val="1276906693"/>
+                  <w:divId w:val="1619488453"/>
                   <w:tblCellSpacing w:w="15" w:type="dxa"/>
                 </w:trPr>
                 <w:tc>
@@ -7314,14 +7746,14 @@
                       <w:rPr>
                         <w:noProof/>
                       </w:rPr>
-                      <w:t>R. Lowe, N. Pow, J. Pineau and I. V. Serban, “The Ubuntu Dialogue Corpus: A Large Dataset for Research in Unstructed Multi-Turn Dialog Systems,” 4 Feb 2016. [Online]. Available: https://arxiv.org/pdf/1506.08909.pdf. [Accessed 13 Nov 2019].</w:t>
+                      <w:t>V. Ilievski, “Building Advanced Dialogue Managers for Goal-Oriented Dialogue Systems,” 16 Mar 2018. [Online]. Available: https://arxiv.org/pdf/1806.00780.pdf. [Accessed 13 Nov 2019].</w:t>
                     </w:r>
                   </w:p>
                 </w:tc>
               </w:tr>
               <w:tr>
                 <w:trPr>
-                  <w:divId w:val="1276906693"/>
+                  <w:divId w:val="1619488453"/>
                   <w:tblCellSpacing w:w="15" w:type="dxa"/>
                 </w:trPr>
                 <w:tc>
@@ -7341,6 +7773,98 @@
                         <w:noProof/>
                       </w:rPr>
                       <w:t xml:space="preserve">[9] </w:t>
+                    </w:r>
+                  </w:p>
+                </w:tc>
+                <w:tc>
+                  <w:tcPr>
+                    <w:tcW w:w="0" w:type="auto"/>
+                    <w:hideMark/>
+                  </w:tcPr>
+                  <w:p>
+                    <w:pPr>
+                      <w:pStyle w:val="Bibliography"/>
+                      <w:rPr>
+                        <w:noProof/>
+                      </w:rPr>
+                    </w:pPr>
+                    <w:r>
+                      <w:rPr>
+                        <w:noProof/>
+                      </w:rPr>
+                      <w:t>S. Kojouharov, “Ultimate Guide to Leveraging NLP &amp; Machine Learning for your Chatbot,” Chatbots Life, 18 Sep 2016. [Online]. Available: https://chatbotslife.com/ultimate-guide-to-leveraging-nlp-machine-learning-for-you-chatbot-531ff2dd870c. [Accessed 13 Nov 2019].</w:t>
+                    </w:r>
+                  </w:p>
+                </w:tc>
+              </w:tr>
+              <w:tr>
+                <w:trPr>
+                  <w:divId w:val="1619488453"/>
+                  <w:tblCellSpacing w:w="15" w:type="dxa"/>
+                </w:trPr>
+                <w:tc>
+                  <w:tcPr>
+                    <w:tcW w:w="50" w:type="pct"/>
+                    <w:hideMark/>
+                  </w:tcPr>
+                  <w:p>
+                    <w:pPr>
+                      <w:pStyle w:val="Bibliography"/>
+                      <w:rPr>
+                        <w:noProof/>
+                      </w:rPr>
+                    </w:pPr>
+                    <w:r>
+                      <w:rPr>
+                        <w:noProof/>
+                      </w:rPr>
+                      <w:t xml:space="preserve">[10] </w:t>
+                    </w:r>
+                  </w:p>
+                </w:tc>
+                <w:tc>
+                  <w:tcPr>
+                    <w:tcW w:w="0" w:type="auto"/>
+                    <w:hideMark/>
+                  </w:tcPr>
+                  <w:p>
+                    <w:pPr>
+                      <w:pStyle w:val="Bibliography"/>
+                      <w:rPr>
+                        <w:noProof/>
+                      </w:rPr>
+                    </w:pPr>
+                    <w:r>
+                      <w:rPr>
+                        <w:noProof/>
+                      </w:rPr>
+                      <w:t>R. Lowe, N. Pow, J. Pineau and I. V. Serban, “The Ubuntu Dialogue Corpus: A Large Dataset for Research in Unstructed Multi-Turn Dialog Systems,” 4 Feb 2016. [Online]. Available: https://arxiv.org/pdf/1506.08909.pdf. [Accessed 13 Nov 2019].</w:t>
+                    </w:r>
+                  </w:p>
+                </w:tc>
+              </w:tr>
+              <w:tr>
+                <w:trPr>
+                  <w:divId w:val="1619488453"/>
+                  <w:tblCellSpacing w:w="15" w:type="dxa"/>
+                </w:trPr>
+                <w:tc>
+                  <w:tcPr>
+                    <w:tcW w:w="50" w:type="pct"/>
+                    <w:hideMark/>
+                  </w:tcPr>
+                  <w:p>
+                    <w:pPr>
+                      <w:pStyle w:val="Bibliography"/>
+                      <w:rPr>
+                        <w:noProof/>
+                      </w:rPr>
+                    </w:pPr>
+                    <w:r>
+                      <w:rPr>
+                        <w:noProof/>
+                      </w:rPr>
+                      <w:t xml:space="preserve">[11] </w:t>
                     </w:r>
                   </w:p>
                 </w:tc>
@@ -7381,7 +7905,7 @@
               </w:tr>
               <w:tr>
                 <w:trPr>
-                  <w:divId w:val="1276906693"/>
+                  <w:divId w:val="1619488453"/>
                   <w:tblCellSpacing w:w="15" w:type="dxa"/>
                 </w:trPr>
                 <w:tc>
@@ -7400,7 +7924,7 @@
                       <w:rPr>
                         <w:noProof/>
                       </w:rPr>
-                      <w:t xml:space="preserve">[10] </w:t>
+                      <w:t xml:space="preserve">[12] </w:t>
                     </w:r>
                   </w:p>
                 </w:tc>
@@ -7441,7 +7965,7 @@
               </w:tr>
               <w:tr>
                 <w:trPr>
-                  <w:divId w:val="1276906693"/>
+                  <w:divId w:val="1619488453"/>
                   <w:tblCellSpacing w:w="15" w:type="dxa"/>
                 </w:trPr>
                 <w:tc>
@@ -7460,7 +7984,7 @@
                       <w:rPr>
                         <w:noProof/>
                       </w:rPr>
-                      <w:t xml:space="preserve">[11] </w:t>
+                      <w:t xml:space="preserve">[13] </w:t>
                     </w:r>
                   </w:p>
                 </w:tc>
@@ -7487,7 +8011,7 @@
               </w:tr>
               <w:tr>
                 <w:trPr>
-                  <w:divId w:val="1276906693"/>
+                  <w:divId w:val="1619488453"/>
                   <w:tblCellSpacing w:w="15" w:type="dxa"/>
                 </w:trPr>
                 <w:tc>
@@ -7506,7 +8030,7 @@
                       <w:rPr>
                         <w:noProof/>
                       </w:rPr>
-                      <w:t xml:space="preserve">[12] </w:t>
+                      <w:t xml:space="preserve">[14] </w:t>
                     </w:r>
                   </w:p>
                 </w:tc>
@@ -7547,7 +8071,7 @@
               </w:tr>
               <w:tr>
                 <w:trPr>
-                  <w:divId w:val="1276906693"/>
+                  <w:divId w:val="1619488453"/>
                   <w:tblCellSpacing w:w="15" w:type="dxa"/>
                 </w:trPr>
                 <w:tc>
@@ -7566,7 +8090,7 @@
                       <w:rPr>
                         <w:noProof/>
                       </w:rPr>
-                      <w:t xml:space="preserve">[13] </w:t>
+                      <w:t xml:space="preserve">[15] </w:t>
                     </w:r>
                   </w:p>
                 </w:tc>
@@ -7593,7 +8117,7 @@
               </w:tr>
               <w:tr>
                 <w:trPr>
-                  <w:divId w:val="1276906693"/>
+                  <w:divId w:val="1619488453"/>
                   <w:tblCellSpacing w:w="15" w:type="dxa"/>
                 </w:trPr>
                 <w:tc>
@@ -7612,7 +8136,7 @@
                       <w:rPr>
                         <w:noProof/>
                       </w:rPr>
-                      <w:t xml:space="preserve">[14] </w:t>
+                      <w:t xml:space="preserve">[16] </w:t>
                     </w:r>
                   </w:p>
                 </w:tc>
@@ -7653,7 +8177,7 @@
               </w:tr>
               <w:tr>
                 <w:trPr>
-                  <w:divId w:val="1276906693"/>
+                  <w:divId w:val="1619488453"/>
                   <w:tblCellSpacing w:w="15" w:type="dxa"/>
                 </w:trPr>
                 <w:tc>
@@ -7672,8 +8196,7 @@
                       <w:rPr>
                         <w:noProof/>
                       </w:rPr>
-                      <w:lastRenderedPageBreak/>
-                      <w:t xml:space="preserve">[15] </w:t>
+                      <w:t xml:space="preserve">[17] </w:t>
                     </w:r>
                   </w:p>
                 </w:tc>
@@ -7701,7 +8224,7 @@
             </w:tbl>
             <w:p>
               <w:pPr>
-                <w:divId w:val="1276906693"/>
+                <w:divId w:val="1619488453"/>
                 <w:rPr>
                   <w:rFonts w:eastAsia="Times New Roman"/>
                   <w:noProof/>
@@ -7741,7 +8264,6 @@
       </w:pPr>
       <w:bookmarkStart w:id="37" w:name="_Toc32263614"/>
       <w:r>
-        <w:lastRenderedPageBreak/>
         <w:t>Appendix</w:t>
       </w:r>
       <w:bookmarkEnd w:id="37"/>
@@ -10983,6 +11505,7 @@
   <w:style w:type="character" w:default="1" w:styleId="DefaultParagraphFont">
     <w:name w:val="Default Paragraph Font"/>
     <w:uiPriority w:val="1"/>
+    <w:semiHidden/>
     <w:unhideWhenUsed/>
   </w:style>
   <w:style w:type="table" w:default="1" w:styleId="TableNormal">
@@ -11346,6 +11869,45 @@
       </w:tblBorders>
     </w:tblPr>
   </w:style>
+  <w:style w:type="paragraph" w:styleId="FootnoteText">
+    <w:name w:val="footnote text"/>
+    <w:basedOn w:val="Normal"/>
+    <w:link w:val="FootnoteTextChar"/>
+    <w:uiPriority w:val="99"/>
+    <w:semiHidden/>
+    <w:unhideWhenUsed/>
+    <w:rsid w:val="0093078E"/>
+    <w:pPr>
+      <w:spacing w:after="0" w:line="240" w:lineRule="auto"/>
+    </w:pPr>
+    <w:rPr>
+      <w:sz w:val="20"/>
+      <w:szCs w:val="20"/>
+    </w:rPr>
+  </w:style>
+  <w:style w:type="character" w:customStyle="1" w:styleId="FootnoteTextChar">
+    <w:name w:val="Footnote Text Char"/>
+    <w:basedOn w:val="DefaultParagraphFont"/>
+    <w:link w:val="FootnoteText"/>
+    <w:uiPriority w:val="99"/>
+    <w:semiHidden/>
+    <w:rsid w:val="0093078E"/>
+    <w:rPr>
+      <w:sz w:val="20"/>
+      <w:szCs w:val="20"/>
+    </w:rPr>
+  </w:style>
+  <w:style w:type="character" w:styleId="FootnoteReference">
+    <w:name w:val="footnote reference"/>
+    <w:basedOn w:val="DefaultParagraphFont"/>
+    <w:uiPriority w:val="99"/>
+    <w:semiHidden/>
+    <w:unhideWhenUsed/>
+    <w:rsid w:val="0093078E"/>
+    <w:rPr>
+      <w:vertAlign w:val="superscript"/>
+    </w:rPr>
+  </w:style>
 </w:styles>
 </file>
 
@@ -11550,11 +12112,14 @@
   </w:compat>
   <w:rsids>
     <w:rsidRoot w:val="00502067"/>
+    <w:rsid w:val="001623A0"/>
     <w:rsid w:val="00301E83"/>
     <w:rsid w:val="00314A61"/>
     <w:rsid w:val="00502067"/>
     <w:rsid w:val="005900CE"/>
     <w:rsid w:val="00931231"/>
+    <w:rsid w:val="00D43E1E"/>
+    <w:rsid w:val="00E77EFC"/>
   </w:rsids>
   <m:mathPr>
     <m:mathFont m:val="Cambria Math"/>
@@ -12456,7 +13021,7 @@
     <b:MonthAccessed>Nov</b:MonthAccessed>
     <b:DayAccessed>13</b:DayAccessed>
     <b:URL>https://arxiv.org/pdf/1806.00780.pdf</b:URL>
-    <b:RefOrder>6</b:RefOrder>
+    <b:RefOrder>11</b:RefOrder>
   </b:Source>
   <b:Source>
     <b:Tag>Ste16</b:Tag>
@@ -12481,7 +13046,7 @@
     <b:MonthAccessed>Nov</b:MonthAccessed>
     <b:DayAccessed>13</b:DayAccessed>
     <b:URL>https://chatbotslife.com/ultimate-guide-to-leveraging-nlp-machine-learning-for-you-chatbot-531ff2dd870c</b:URL>
-    <b:RefOrder>7</b:RefOrder>
+    <b:RefOrder>12</b:RefOrder>
   </b:Source>
   <b:Source>
     <b:Tag>Rya</b:Tag>
@@ -12518,7 +13083,7 @@
     <b:YearAccessed>2019</b:YearAccessed>
     <b:MonthAccessed>Nov</b:MonthAccessed>
     <b:DayAccessed>13</b:DayAccessed>
-    <b:RefOrder>8</b:RefOrder>
+    <b:RefOrder>13</b:RefOrder>
   </b:Source>
   <b:Source>
     <b:Tag>Max06</b:Tag>
@@ -12561,7 +13126,7 @@
     <b:Pages>585-594</b:Pages>
     <b:City>Edinburgh</b:City>
     <b:ConferenceName>Proceedings of the 15th international conference on World Wide Web</b:ConferenceName>
-    <b:RefOrder>9</b:RefOrder>
+    <b:RefOrder>14</b:RefOrder>
   </b:Source>
   <b:Source>
     <b:Tag>Med09</b:Tag>
@@ -12596,7 +13161,7 @@
         </b:NameList>
       </b:Author>
     </b:Author>
-    <b:RefOrder>10</b:RefOrder>
+    <b:RefOrder>15</b:RefOrder>
   </b:Source>
   <b:Source>
     <b:Tag>Wik19</b:Tag>
@@ -12615,7 +13180,7 @@
     <b:MonthAccessed>Nov</b:MonthAccessed>
     <b:DayAccessed>13</b:DayAccessed>
     <b:URL>https://meta.wikimedia.org/wiki/List_of_Wikipedias</b:URL>
-    <b:RefOrder>11</b:RefOrder>
+    <b:RefOrder>16</b:RefOrder>
   </b:Source>
   <b:Source>
     <b:Tag>DBp19</b:Tag>
@@ -12632,7 +13197,7 @@
         <b:Corporate>DBpedia</b:Corporate>
       </b:Author>
     </b:Author>
-    <b:RefOrder>13</b:RefOrder>
+    <b:RefOrder>18</b:RefOrder>
   </b:Source>
   <b:Source>
     <b:Tag>Jen15</b:Tag>
@@ -12657,7 +13222,7 @@
     <b:Pages>167-195</b:Pages>
     <b:Volume>6</b:Volume>
     <b:Issue>2</b:Issue>
-    <b:RefOrder>14</b:RefOrder>
+    <b:RefOrder>19</b:RefOrder>
   </b:Source>
   <b:Source>
     <b:Tag>DBp191</b:Tag>
@@ -12674,7 +13239,7 @@
     <b:MonthAccessed>Nov</b:MonthAccessed>
     <b:DayAccessed>13</b:DayAccessed>
     <b:URL>https://wiki.dbpedia.org/services-resources/ontology</b:URL>
-    <b:RefOrder>15</b:RefOrder>
+    <b:RefOrder>20</b:RefOrder>
   </b:Source>
   <b:Source>
     <b:Tag>WuF07</b:Tag>
@@ -12699,7 +13264,7 @@
         </b:NameList>
       </b:Author>
     </b:Author>
-    <b:RefOrder>12</b:RefOrder>
+    <b:RefOrder>17</b:RefOrder>
   </b:Source>
   <b:Source>
     <b:Tag>Wal09</b:Tag>
@@ -12753,6 +13318,123 @@
     <b:Issue>37</b:Issue>
     <b:RefOrder>5</b:RefOrder>
   </b:Source>
+  <b:Source>
+    <b:Tag>Wan13</b:Tag>
+    <b:SourceType>BookSection</b:SourceType>
+    <b:Guid>{D31A38E7-3AE3-49CD-90E2-17CC99C5FBD7}</b:Guid>
+    <b:Title>A dataset for research on short-text conversations</b:Title>
+    <b:Year>2013</b:Year>
+    <b:Pages>935-945</b:Pages>
+    <b:Author>
+      <b:Author>
+        <b:NameList>
+          <b:Person>
+            <b:Last>Wang</b:Last>
+            <b:First>Hao</b:First>
+          </b:Person>
+          <b:Person>
+            <b:Last>Lu</b:Last>
+            <b:First>Zhengdong</b:First>
+          </b:Person>
+          <b:Person>
+            <b:Last>Li</b:Last>
+            <b:First>Hang</b:First>
+          </b:Person>
+          <b:Person>
+            <b:Last>Chen</b:Last>
+            <b:First>Enhong</b:First>
+          </b:Person>
+        </b:NameList>
+      </b:Author>
+    </b:Author>
+    <b:ConferenceName>Proceedings of the 2013 Conference on Empirical Methods in Natural Language Processin</b:ConferenceName>
+    <b:BookTitle>Proceedings of the 2013 Conference on Empirical Methods in Natural Language Processing</b:BookTitle>
+    <b:RefOrder>10</b:RefOrder>
+  </b:Source>
+  <b:Source>
+    <b:Tag>Chu18</b:Tag>
+    <b:SourceType>JournalArticle</b:SourceType>
+    <b:Guid>{F465AF63-3321-42A3-9D62-10DBD2283F7B}</b:Guid>
+    <b:Title>Intelligent virtual assistant knows your life</b:Title>
+    <b:Year>2018</b:Year>
+    <b:JournalName>arXiv preprint</b:JournalName>
+    <b:Volume>arXiv:1803.00466</b:Volume>
+    <b:Author>
+      <b:Author>
+        <b:NameList>
+          <b:Person>
+            <b:Last>Chung</b:Last>
+            <b:First>Hyunji</b:First>
+          </b:Person>
+          <b:Person>
+            <b:Last>Lee</b:Last>
+            <b:First>Sangjin</b:First>
+          </b:Person>
+        </b:NameList>
+      </b:Author>
+    </b:Author>
+    <b:RefOrder>6</b:RefOrder>
+  </b:Source>
+  <b:Source>
+    <b:Tag>IBM17</b:Tag>
+    <b:SourceType>InternetSite</b:SourceType>
+    <b:Guid>{AC02CD98-5621-4CD8-95D7-A528C2EEC7C3}</b:Guid>
+    <b:Title>Watson Assistant</b:Title>
+    <b:Year>2017</b:Year>
+    <b:Author>
+      <b:Author>
+        <b:Corporate>IBM</b:Corporate>
+      </b:Author>
+    </b:Author>
+    <b:Month>Oct</b:Month>
+    <b:Day>15</b:Day>
+    <b:YearAccessed>2019</b:YearAccessed>
+    <b:MonthAccessed>Feb</b:MonthAccessed>
+    <b:DayAccessed>13</b:DayAccessed>
+    <b:URL>https://www.ibm.com/cloud/watson-assistant/</b:URL>
+    <b:RefOrder>7</b:RefOrder>
+  </b:Source>
+  <b:Source>
+    <b:Tag>Chr17</b:Tag>
+    <b:SourceType>InternetSite</b:SourceType>
+    <b:Guid>{4E302C52-DAEF-45C9-8DEF-9AFFD577D8B0}</b:Guid>
+    <b:Author>
+      <b:Author>
+        <b:NameList>
+          <b:Person>
+            <b:Last>Schneider</b:Last>
+            <b:First>Christie</b:First>
+          </b:Person>
+        </b:NameList>
+      </b:Author>
+    </b:Author>
+    <b:Title>How Autodesk sped up customer response times by 99% with Watson</b:Title>
+    <b:ProductionCompany>IBM</b:ProductionCompany>
+    <b:Year>2017</b:Year>
+    <b:Month>Oct</b:Month>
+    <b:Day>12</b:Day>
+    <b:YearAccessed>2020</b:YearAccessed>
+    <b:MonthAccessed>Feb</b:MonthAccessed>
+    <b:DayAccessed>13</b:DayAccessed>
+    <b:URL>https://www.ibm.com/blogs/watson/2017/10/how-autodesk-sped-up-customer-service-times-with-watson/</b:URL>
+    <b:RefOrder>8</b:RefOrder>
+  </b:Source>
+  <b:Source>
+    <b:Tag>Mic20</b:Tag>
+    <b:SourceType>InternetSite</b:SourceType>
+    <b:Guid>{00EF959B-D3E2-4777-B939-3A7B6622B232}</b:Guid>
+    <b:Author>
+      <b:Author>
+        <b:Corporate>Microsoft Azure</b:Corporate>
+      </b:Author>
+    </b:Author>
+    <b:Title>Azure Bot Service</b:Title>
+    <b:YearAccessed>2020</b:YearAccessed>
+    <b:MonthAccessed>Feb</b:MonthAccessed>
+    <b:DayAccessed>13</b:DayAccessed>
+    <b:URL>https://azure.microsoft.com/en-gb/services/bot-service/</b:URL>
+    <b:RefOrder>9</b:RefOrder>
+  </b:Source>
 </b:Sources>
 </file>
 
@@ -12765,7 +13447,7 @@
 </file>
 
 <file path=customXml/itemProps2.xml><?xml version="1.0" encoding="utf-8"?>
-<ds:datastoreItem xmlns:ds="http://schemas.openxmlformats.org/officeDocument/2006/customXml" ds:itemID="{EB2C3BB9-B596-460C-8CCB-D30900FC488E}">
+<ds:datastoreItem xmlns:ds="http://schemas.openxmlformats.org/officeDocument/2006/customXml" ds:itemID="{474F0B1A-EB48-44AC-A522-1A4BBF28CEB5}">
   <ds:schemaRefs>
     <ds:schemaRef ds:uri="http://schemas.openxmlformats.org/officeDocument/2006/bibliography"/>
   </ds:schemaRefs>

</xml_diff>